<commit_message>
Created Obsidian 3D OTM project and added papers for lit review
</commit_message>
<xml_diff>
--- a/OTM validation manuscript/Manuscript drafts/3D validation_outline.docx
+++ b/OTM validation manuscript/Manuscript drafts/3D validation_outline.docx
@@ -1474,18 +1474,324 @@
     <w:p>
       <w:pPr>
         <w:rPr>
-          <w:b/>
-          <w:bCs/>
-          <w:sz w:val="22"/>
-          <w:szCs w:val="22"/>
-        </w:rPr>
-      </w:pPr>
-    </w:p>
-    <w:p>
-      <w:pPr>
-        <w:rPr>
-          <w:b/>
-          <w:bCs/>
+          <w:sz w:val="22"/>
+          <w:szCs w:val="22"/>
+        </w:rPr>
+      </w:pPr>
+    </w:p>
+    <w:p>
+      <w:pPr>
+        <w:pStyle w:val="ListParagraph"/>
+        <w:numPr>
+          <w:ilvl w:val="0"/>
+          <w:numId w:val="6"/>
+        </w:numPr>
+        <w:rPr>
+          <w:sz w:val="22"/>
+          <w:szCs w:val="22"/>
+        </w:rPr>
+      </w:pPr>
+      <w:r>
+        <w:rPr>
+          <w:sz w:val="22"/>
+          <w:szCs w:val="22"/>
+        </w:rPr>
+        <w:t>Applications</w:t>
+      </w:r>
+    </w:p>
+    <w:p>
+      <w:pPr>
+        <w:pStyle w:val="ListParagraph"/>
+        <w:numPr>
+          <w:ilvl w:val="0"/>
+          <w:numId w:val="6"/>
+        </w:numPr>
+        <w:rPr>
+          <w:sz w:val="22"/>
+          <w:szCs w:val="22"/>
+        </w:rPr>
+      </w:pPr>
+      <w:r>
+        <w:rPr>
+          <w:sz w:val="22"/>
+          <w:szCs w:val="22"/>
+        </w:rPr>
+        <w:t xml:space="preserve">Discuss </w:t>
+      </w:r>
+      <w:r>
+        <w:rPr>
+          <w:sz w:val="22"/>
+          <w:szCs w:val="22"/>
+        </w:rPr>
+        <w:t>caveats in the approaches of</w:t>
+      </w:r>
+      <w:r>
+        <w:rPr>
+          <w:sz w:val="22"/>
+          <w:szCs w:val="22"/>
+        </w:rPr>
+        <w:t xml:space="preserve"> validat</w:t>
+      </w:r>
+      <w:r>
+        <w:rPr>
+          <w:sz w:val="22"/>
+          <w:szCs w:val="22"/>
+        </w:rPr>
+        <w:t>ing</w:t>
+      </w:r>
+      <w:r>
+        <w:rPr>
+          <w:sz w:val="22"/>
+          <w:szCs w:val="22"/>
+        </w:rPr>
+        <w:t xml:space="preserve"> OTM data </w:t>
+      </w:r>
+      <w:r>
+        <w:rPr>
+          <w:sz w:val="22"/>
+          <w:szCs w:val="22"/>
+        </w:rPr>
+        <w:t>–</w:t>
+      </w:r>
+      <w:r>
+        <w:rPr>
+          <w:sz w:val="22"/>
+          <w:szCs w:val="22"/>
+        </w:rPr>
+        <w:t xml:space="preserve"> </w:t>
+      </w:r>
+      <w:r>
+        <w:rPr>
+          <w:sz w:val="22"/>
+          <w:szCs w:val="22"/>
+        </w:rPr>
+        <w:t>some people</w:t>
+      </w:r>
+      <w:r>
+        <w:rPr>
+          <w:sz w:val="22"/>
+          <w:szCs w:val="22"/>
+        </w:rPr>
+        <w:t xml:space="preserve"> </w:t>
+      </w:r>
+      <w:r>
+        <w:rPr>
+          <w:sz w:val="22"/>
+          <w:szCs w:val="22"/>
+        </w:rPr>
+        <w:t xml:space="preserve">have done it in a not </w:t>
+      </w:r>
+      <w:proofErr w:type="gramStart"/>
+      <w:r>
+        <w:rPr>
+          <w:sz w:val="22"/>
+          <w:szCs w:val="22"/>
+        </w:rPr>
+        <w:t>really robust</w:t>
+      </w:r>
+      <w:proofErr w:type="gramEnd"/>
+      <w:r>
+        <w:rPr>
+          <w:sz w:val="22"/>
+          <w:szCs w:val="22"/>
+        </w:rPr>
+        <w:t xml:space="preserve"> way (see Brewster and </w:t>
+      </w:r>
+      <w:r>
+        <w:rPr>
+          <w:sz w:val="22"/>
+          <w:szCs w:val="22"/>
+        </w:rPr>
+        <w:t>Beaupre, 2019; Grant and Dunham</w:t>
+      </w:r>
+      <w:r>
+        <w:rPr>
+          <w:sz w:val="22"/>
+          <w:szCs w:val="22"/>
+        </w:rPr>
+        <w:t>, 1988</w:t>
+      </w:r>
+      <w:r>
+        <w:rPr>
+          <w:sz w:val="22"/>
+          <w:szCs w:val="22"/>
+        </w:rPr>
+        <w:t>)</w:t>
+      </w:r>
+      <w:r>
+        <w:rPr>
+          <w:sz w:val="22"/>
+          <w:szCs w:val="22"/>
+        </w:rPr>
+        <w:t>. Present important factors that need to be paid attention to (based on what we’ve learnt in our trials.</w:t>
+      </w:r>
+    </w:p>
+    <w:p>
+      <w:pPr>
+        <w:pStyle w:val="ListParagraph"/>
+        <w:numPr>
+          <w:ilvl w:val="0"/>
+          <w:numId w:val="6"/>
+        </w:numPr>
+        <w:rPr>
+          <w:sz w:val="22"/>
+          <w:szCs w:val="22"/>
+        </w:rPr>
+      </w:pPr>
+      <w:r>
+        <w:rPr>
+          <w:sz w:val="22"/>
+          <w:szCs w:val="22"/>
+        </w:rPr>
+        <w:t>Easy to print models in any postures</w:t>
+      </w:r>
+      <w:r>
+        <w:rPr>
+          <w:sz w:val="22"/>
+          <w:szCs w:val="22"/>
+        </w:rPr>
+        <w:t xml:space="preserve"> or sizes easily (importance of OTM</w:t>
+      </w:r>
+      <w:r>
+        <w:rPr>
+          <w:sz w:val="22"/>
+          <w:szCs w:val="22"/>
+        </w:rPr>
+        <w:t xml:space="preserve"> mimicking</w:t>
+      </w:r>
+      <w:r>
+        <w:rPr>
+          <w:sz w:val="22"/>
+          <w:szCs w:val="22"/>
+        </w:rPr>
+        <w:t xml:space="preserve"> </w:t>
+      </w:r>
+      <w:r>
+        <w:rPr>
+          <w:sz w:val="22"/>
+          <w:szCs w:val="22"/>
+        </w:rPr>
+        <w:t xml:space="preserve">lizard </w:t>
+      </w:r>
+      <w:r>
+        <w:rPr>
+          <w:sz w:val="22"/>
+          <w:szCs w:val="22"/>
+        </w:rPr>
+        <w:t xml:space="preserve">posture tested in </w:t>
+      </w:r>
+      <w:r>
+        <w:rPr>
+          <w:sz w:val="22"/>
+          <w:szCs w:val="22"/>
+        </w:rPr>
+        <w:t>Brewster and Beaupre, 2019</w:t>
+      </w:r>
+      <w:r>
+        <w:rPr>
+          <w:sz w:val="22"/>
+          <w:szCs w:val="22"/>
+        </w:rPr>
+        <w:t>)</w:t>
+      </w:r>
+    </w:p>
+    <w:p>
+      <w:pPr>
+        <w:pStyle w:val="ListParagraph"/>
+        <w:numPr>
+          <w:ilvl w:val="0"/>
+          <w:numId w:val="6"/>
+        </w:numPr>
+        <w:rPr>
+          <w:sz w:val="22"/>
+          <w:szCs w:val="22"/>
+        </w:rPr>
+      </w:pPr>
+      <w:r>
+        <w:rPr>
+          <w:sz w:val="22"/>
+          <w:szCs w:val="22"/>
+        </w:rPr>
+        <w:t xml:space="preserve">Could </w:t>
+      </w:r>
+      <w:r>
+        <w:rPr>
+          <w:sz w:val="22"/>
+          <w:szCs w:val="22"/>
+        </w:rPr>
+        <w:t xml:space="preserve">OTMs modelling </w:t>
+      </w:r>
+      <w:r>
+        <w:rPr>
+          <w:sz w:val="22"/>
+          <w:szCs w:val="22"/>
+        </w:rPr>
+        <w:t>both thermal and evaporative rates (</w:t>
+      </w:r>
+      <w:r>
+        <w:rPr>
+          <w:sz w:val="22"/>
+          <w:szCs w:val="22"/>
+        </w:rPr>
+        <w:t>amphibians</w:t>
+      </w:r>
+      <w:r>
+        <w:rPr>
+          <w:sz w:val="22"/>
+          <w:szCs w:val="22"/>
+        </w:rPr>
+        <w:t>)</w:t>
+      </w:r>
+      <w:r>
+        <w:rPr>
+          <w:sz w:val="22"/>
+          <w:szCs w:val="22"/>
+        </w:rPr>
+        <w:t xml:space="preserve"> also be 3D printed (what </w:t>
+      </w:r>
+      <w:r>
+        <w:rPr>
+          <w:sz w:val="22"/>
+          <w:szCs w:val="22"/>
+        </w:rPr>
+        <w:t>materials</w:t>
+      </w:r>
+      <w:r>
+        <w:rPr>
+          <w:sz w:val="22"/>
+          <w:szCs w:val="22"/>
+        </w:rPr>
+        <w:t xml:space="preserve"> to use?)</w:t>
+      </w:r>
+    </w:p>
+    <w:p>
+      <w:pPr>
+        <w:pStyle w:val="ListParagraph"/>
+        <w:numPr>
+          <w:ilvl w:val="0"/>
+          <w:numId w:val="6"/>
+        </w:numPr>
+        <w:rPr>
+          <w:sz w:val="22"/>
+          <w:szCs w:val="22"/>
+        </w:rPr>
+      </w:pPr>
+      <w:r>
+        <w:rPr>
+          <w:sz w:val="22"/>
+          <w:szCs w:val="22"/>
+        </w:rPr>
+        <w:t>Limitations of the approach</w:t>
+      </w:r>
+    </w:p>
+    <w:p>
+      <w:pPr>
+        <w:pStyle w:val="ListParagraph"/>
+        <w:numPr>
+          <w:ilvl w:val="0"/>
+          <w:numId w:val="6"/>
+        </w:numPr>
+        <w:rPr>
           <w:sz w:val="22"/>
           <w:szCs w:val="22"/>
         </w:rPr>

</xml_diff>

<commit_message>
multiple things I don't remember
</commit_message>
<xml_diff>
--- a/OTM validation manuscript/Manuscript drafts/3D validation_outline.docx
+++ b/OTM validation manuscript/Manuscript drafts/3D validation_outline.docx
@@ -1072,7 +1072,7 @@
           <w:sz w:val="22"/>
           <w:szCs w:val="22"/>
         </w:rPr>
-        <w:t>3D printing</w:t>
+        <w:t>Generating database of 3D scans</w:t>
       </w:r>
     </w:p>
     <w:p>
@@ -1092,7 +1092,7 @@
           <w:sz w:val="22"/>
           <w:szCs w:val="22"/>
         </w:rPr>
-        <w:t>Reflectance measurements</w:t>
+        <w:t>3D printing</w:t>
       </w:r>
     </w:p>
     <w:p>
@@ -1113,7 +1113,7 @@
           <w:szCs w:val="22"/>
         </w:rPr>
         <w:lastRenderedPageBreak/>
-        <w:t>Painting</w:t>
+        <w:t>Reflectance measurements</w:t>
       </w:r>
     </w:p>
     <w:p>
@@ -1133,6 +1133,26 @@
           <w:sz w:val="22"/>
           <w:szCs w:val="22"/>
         </w:rPr>
+        <w:t>Painting</w:t>
+      </w:r>
+    </w:p>
+    <w:p>
+      <w:pPr>
+        <w:pStyle w:val="ListParagraph"/>
+        <w:numPr>
+          <w:ilvl w:val="0"/>
+          <w:numId w:val="2"/>
+        </w:numPr>
+        <w:rPr>
+          <w:sz w:val="22"/>
+          <w:szCs w:val="22"/>
+        </w:rPr>
+      </w:pPr>
+      <w:r>
+        <w:rPr>
+          <w:sz w:val="22"/>
+          <w:szCs w:val="22"/>
+        </w:rPr>
         <w:t>Field validation</w:t>
       </w:r>
     </w:p>
@@ -1162,6 +1182,7 @@
           <w:szCs w:val="22"/>
         </w:rPr>
       </w:pPr>
+      <w:commentRangeStart w:id="5"/>
       <w:r>
         <w:rPr>
           <w:b/>
@@ -1170,6 +1191,13 @@
           <w:szCs w:val="22"/>
         </w:rPr>
         <w:t>Analyses</w:t>
+      </w:r>
+      <w:commentRangeEnd w:id="5"/>
+      <w:r>
+        <w:rPr>
+          <w:rStyle w:val="CommentReference"/>
+        </w:rPr>
+        <w:commentReference w:id="5"/>
       </w:r>
     </w:p>
     <w:p>
@@ -1194,12 +1222,28 @@
           <w:szCs w:val="22"/>
         </w:rPr>
       </w:pPr>
+      <w:commentRangeStart w:id="6"/>
+      <w:commentRangeStart w:id="7"/>
       <w:r>
         <w:rPr>
           <w:sz w:val="22"/>
           <w:szCs w:val="22"/>
         </w:rPr>
         <w:t>Production costs and time</w:t>
+      </w:r>
+      <w:commentRangeEnd w:id="6"/>
+      <w:r>
+        <w:rPr>
+          <w:rStyle w:val="CommentReference"/>
+        </w:rPr>
+        <w:commentReference w:id="6"/>
+      </w:r>
+      <w:commentRangeEnd w:id="7"/>
+      <w:r>
+        <w:rPr>
+          <w:rStyle w:val="CommentReference"/>
+        </w:rPr>
+        <w:commentReference w:id="7"/>
       </w:r>
     </w:p>
     <w:p>
@@ -1976,6 +2020,58 @@
       </w:r>
     </w:p>
   </w:comment>
+  <w:comment w:id="5" w:author="Karla Alujevic" w:date="2022-10-31T12:05:00Z" w:initials="KA">
+    <w:p>
+      <w:r>
+        <w:rPr>
+          <w:rStyle w:val="CommentReference"/>
+        </w:rPr>
+        <w:annotationRef/>
+      </w:r>
+      <w:r>
+        <w:rPr>
+          <w:sz w:val="20"/>
+          <w:szCs w:val="20"/>
+        </w:rPr>
+        <w:t>Luke did cristatellus using gundlachi model</w:t>
+      </w:r>
+    </w:p>
+    <w:p/>
+  </w:comment>
+  <w:comment w:id="6" w:author="Karla Alujevic" w:date="2022-10-27T14:24:00Z" w:initials="KA">
+    <w:p>
+      <w:r>
+        <w:rPr>
+          <w:rStyle w:val="CommentReference"/>
+        </w:rPr>
+        <w:annotationRef/>
+      </w:r>
+      <w:r>
+        <w:rPr>
+          <w:sz w:val="20"/>
+          <w:szCs w:val="20"/>
+        </w:rPr>
+        <w:t>Cost is calculated for copper filament thinking it is normal PLA? Correct this by checking the actual price of the filament and edit this in the table</w:t>
+      </w:r>
+    </w:p>
+  </w:comment>
+  <w:comment w:id="7" w:author="Karla Alujevic" w:date="2022-10-27T14:24:00Z" w:initials="KA">
+    <w:p>
+      <w:r>
+        <w:rPr>
+          <w:rStyle w:val="CommentReference"/>
+        </w:rPr>
+        <w:annotationRef/>
+      </w:r>
+      <w:r>
+        <w:rPr>
+          <w:sz w:val="20"/>
+          <w:szCs w:val="20"/>
+        </w:rPr>
+        <w:t>Also check the files to double check that this info is correct from Samir</w:t>
+      </w:r>
+    </w:p>
+  </w:comment>
 </w:comments>
 </file>
 
@@ -1986,6 +2082,9 @@
   <w15:commentEx w15:paraId="512B3A2E" w15:done="0"/>
   <w15:commentEx w15:paraId="71C4BD0E" w15:done="0"/>
   <w15:commentEx w15:paraId="584E5304" w15:done="0"/>
+  <w15:commentEx w15:paraId="7018DEAF" w15:done="0"/>
+  <w15:commentEx w15:paraId="155A5286" w15:done="0"/>
+  <w15:commentEx w15:paraId="142DCB3B" w15:paraIdParent="155A5286" w15:done="0"/>
 </w15:commentsEx>
 </file>
 
@@ -1996,6 +2095,9 @@
   <w16cex:commentExtensible w16cex:durableId="26E024E6" w16cex:dateUtc="2022-09-29T21:06:00Z"/>
   <w16cex:commentExtensible w16cex:durableId="26E0251E" w16cex:dateUtc="2022-09-29T21:07:00Z"/>
   <w16cex:commentExtensible w16cex:durableId="26E026B4" w16cex:dateUtc="2022-09-29T21:14:00Z"/>
+  <w16cex:commentExtensible w16cex:durableId="270A389F" w16cex:dateUtc="2022-10-31T19:05:00Z"/>
+  <w16cex:commentExtensible w16cex:durableId="27051311" w16cex:dateUtc="2022-10-27T21:24:00Z"/>
+  <w16cex:commentExtensible w16cex:durableId="27051336" w16cex:dateUtc="2022-10-27T21:24:00Z"/>
 </w16cex:commentsExtensible>
 </file>
 
@@ -2006,6 +2108,9 @@
   <w16cid:commentId w16cid:paraId="512B3A2E" w16cid:durableId="26E024E6"/>
   <w16cid:commentId w16cid:paraId="71C4BD0E" w16cid:durableId="26E0251E"/>
   <w16cid:commentId w16cid:paraId="584E5304" w16cid:durableId="26E026B4"/>
+  <w16cid:commentId w16cid:paraId="7018DEAF" w16cid:durableId="270A389F"/>
+  <w16cid:commentId w16cid:paraId="155A5286" w16cid:durableId="27051311"/>
+  <w16cid:commentId w16cid:paraId="142DCB3B" w16cid:durableId="27051336"/>
 </w16cid:commentsIds>
 </file>
 

</xml_diff>